<commit_message>
Update áp dụng case study vào đồ án
</commit_message>
<xml_diff>
--- a/UITGiaoTiepNguoiMay/CASEE_STUDY_FOR_PROJECT.docx
+++ b/UITGiaoTiepNguoiMay/CASEE_STUDY_FOR_PROJECT.docx
@@ -3,6 +3,256 @@
 <w:document xmlns:wpc="http://schemas.microsoft.com/office/word/2010/wordprocessingCanvas" xmlns:cx="http://schemas.microsoft.com/office/drawing/2014/chartex" xmlns:cx1="http://schemas.microsoft.com/office/drawing/2015/9/8/chartex" xmlns:cx2="http://schemas.microsoft.com/office/drawing/2015/10/21/chartex" xmlns:cx3="http://schemas.microsoft.com/office/drawing/2016/5/9/chartex" xmlns:cx4="http://schemas.microsoft.com/office/drawing/2016/5/10/chartex" xmlns:cx5="http://schemas.microsoft.com/office/drawing/2016/5/11/chartex" xmlns:cx6="http://schemas.microsoft.com/office/drawing/2016/5/12/chartex" xmlns:cx7="http://schemas.microsoft.com/office/drawing/2016/5/13/chartex" xmlns:cx8="http://schemas.microsoft.com/office/drawing/2016/5/14/chartex" xmlns:mc="http://schemas.openxmlformats.org/markup-compatibility/2006" xmlns:aink="http://schemas.microsoft.com/office/drawing/2016/ink" xmlns:am3d="http://schemas.microsoft.com/office/drawing/2017/model3d" xmlns:o="urn:schemas-microsoft-com:office:office" xmlns:r="http://schemas.openxmlformats.org/officeDocument/2006/relationships" xmlns:m="http://schemas.openxmlformats.org/officeDocument/2006/math" xmlns:v="urn:schemas-microsoft-com:vml" xmlns:wp14="http://schemas.microsoft.com/office/word/2010/wordprocessingDrawing" xmlns:wp="http://schemas.openxmlformats.org/drawingml/2006/wordprocessingDrawing" xmlns:w10="urn:schemas-microsoft-com:office:word" xmlns:w="http://schemas.openxmlformats.org/wordprocessingml/2006/main" xmlns:w14="http://schemas.microsoft.com/office/word/2010/wordml" xmlns:w15="http://schemas.microsoft.com/office/word/2012/wordml" xmlns:w16cid="http://schemas.microsoft.com/office/word/2016/wordml/cid" xmlns:w16se="http://schemas.microsoft.com/office/word/2015/wordml/symex" xmlns:wpg="http://schemas.microsoft.com/office/word/2010/wordprocessingGroup" xmlns:wpi="http://schemas.microsoft.com/office/word/2010/wordprocessingInk" xmlns:wne="http://schemas.microsoft.com/office/word/2006/wordml" xmlns:wps="http://schemas.microsoft.com/office/word/2010/wordprocessingShape" mc:Ignorable="w14 w15 w16se w16cid wp14">
   <w:body>
     <w:p>
+      <w:pPr>
+        <w:rPr>
+          <w:b/>
+        </w:rPr>
+      </w:pPr>
+      <w:r>
+        <w:rPr>
+          <w:b/>
+        </w:rPr>
+        <w:t>VẤN ĐỀ THIẾT KẾ WEBSITE BOOK PHÒNG TRONG NGÀY (GIỐNG VỚI AIRBNB)</w:t>
+      </w:r>
+    </w:p>
+    <w:p>
+      <w:pPr>
+        <w:rPr>
+          <w:b/>
+        </w:rPr>
+      </w:pPr>
+      <w:r>
+        <w:rPr>
+          <w:b/>
+        </w:rPr>
+        <w:t>Outline</w:t>
+      </w:r>
+      <w:r>
+        <w:rPr>
+          <w:b/>
+        </w:rPr>
+        <w:t>:</w:t>
+      </w:r>
+    </w:p>
+    <w:p>
+      <w:pPr>
+        <w:ind w:left="720"/>
+      </w:pPr>
+      <w:r>
+        <w:t>1. Khảo sá</w:t>
+      </w:r>
+      <w:r>
+        <w:t>t</w:t>
+      </w:r>
+    </w:p>
+    <w:p>
+      <w:pPr>
+        <w:ind w:left="720"/>
+      </w:pPr>
+      <w:r>
+        <w:t>2. Vấn đề</w:t>
+      </w:r>
+    </w:p>
+    <w:p>
+      <w:pPr>
+        <w:ind w:left="720"/>
+      </w:pPr>
+      <w:r>
+        <w:t>3. Mục tiêu thiết kế</w:t>
+      </w:r>
+    </w:p>
+    <w:p>
+      <w:pPr>
+        <w:pStyle w:val="NormalWeb"/>
+        <w:rPr>
+          <w:b/>
+          <w:color w:val="000000"/>
+          <w:sz w:val="27"/>
+          <w:szCs w:val="27"/>
+        </w:rPr>
+      </w:pPr>
+      <w:r>
+        <w:rPr>
+          <w:b/>
+          <w:color w:val="000000"/>
+          <w:sz w:val="27"/>
+          <w:szCs w:val="27"/>
+        </w:rPr>
+        <w:t>Khảo sát</w:t>
+      </w:r>
+    </w:p>
+    <w:p>
+      <w:pPr>
+        <w:pStyle w:val="NormalWeb"/>
+        <w:rPr>
+          <w:color w:val="000000"/>
+          <w:sz w:val="27"/>
+          <w:szCs w:val="27"/>
+        </w:rPr>
+      </w:pPr>
+      <w:r>
+        <w:rPr>
+          <w:color w:val="000000"/>
+          <w:sz w:val="27"/>
+          <w:szCs w:val="27"/>
+        </w:rPr>
+        <w:t xml:space="preserve">Dựa theo </w:t>
+      </w:r>
+      <w:r>
+        <w:rPr>
+          <w:color w:val="000000"/>
+          <w:sz w:val="27"/>
+          <w:szCs w:val="27"/>
+        </w:rPr>
+        <w:t>cách hoạt động trang web nổi tiếng Airbnb dành cho việc đặt phòng, giúp việc kết nối giữa người cho thuê và người đặt phòng tốt hơn.</w:t>
+      </w:r>
+    </w:p>
+    <w:p>
+      <w:pPr>
+        <w:pStyle w:val="NormalWeb"/>
+        <w:rPr>
+          <w:color w:val="000000"/>
+          <w:sz w:val="27"/>
+          <w:szCs w:val="27"/>
+        </w:rPr>
+      </w:pPr>
+      <w:r>
+        <w:rPr>
+          <w:b/>
+          <w:color w:val="000000"/>
+          <w:sz w:val="27"/>
+          <w:szCs w:val="27"/>
+        </w:rPr>
+        <w:t>Vấn đề</w:t>
+      </w:r>
+    </w:p>
+    <w:p>
+      <w:pPr>
+        <w:pStyle w:val="NormalWeb"/>
+        <w:numPr>
+          <w:ilvl w:val="0"/>
+          <w:numId w:val="3"/>
+        </w:numPr>
+        <w:rPr>
+          <w:color w:val="000000"/>
+          <w:sz w:val="27"/>
+          <w:szCs w:val="27"/>
+        </w:rPr>
+      </w:pPr>
+      <w:r>
+        <w:rPr>
+          <w:color w:val="000000"/>
+          <w:sz w:val="27"/>
+          <w:szCs w:val="27"/>
+        </w:rPr>
+        <w:t>C</w:t>
+      </w:r>
+      <w:r>
+        <w:rPr>
+          <w:color w:val="000000"/>
+          <w:sz w:val="27"/>
+          <w:szCs w:val="27"/>
+        </w:rPr>
+        <w:t>ần truyền tải sản phẩm vào nhiều nền tảng và thiết bị.</w:t>
+      </w:r>
+    </w:p>
+    <w:p>
+      <w:pPr>
+        <w:pStyle w:val="NormalWeb"/>
+        <w:numPr>
+          <w:ilvl w:val="0"/>
+          <w:numId w:val="3"/>
+        </w:numPr>
+        <w:rPr>
+          <w:color w:val="000000"/>
+          <w:sz w:val="27"/>
+          <w:szCs w:val="27"/>
+        </w:rPr>
+      </w:pPr>
+      <w:r>
+        <w:rPr>
+          <w:color w:val="000000"/>
+          <w:sz w:val="27"/>
+          <w:szCs w:val="27"/>
+        </w:rPr>
+        <w:t xml:space="preserve">Khó khăn trong việc </w:t>
+      </w:r>
+      <w:r>
+        <w:rPr>
+          <w:color w:val="000000"/>
+          <w:sz w:val="27"/>
+          <w:szCs w:val="27"/>
+        </w:rPr>
+        <w:t>truyền tải sản phẩm đến khách hàng.</w:t>
+      </w:r>
+    </w:p>
+    <w:p>
+      <w:pPr>
+        <w:pStyle w:val="NormalWeb"/>
+        <w:numPr>
+          <w:ilvl w:val="0"/>
+          <w:numId w:val="3"/>
+        </w:numPr>
+        <w:rPr>
+          <w:color w:val="000000"/>
+          <w:sz w:val="27"/>
+          <w:szCs w:val="27"/>
+        </w:rPr>
+      </w:pPr>
+      <w:r>
+        <w:rPr>
+          <w:color w:val="000000"/>
+          <w:sz w:val="27"/>
+          <w:szCs w:val="27"/>
+        </w:rPr>
+        <w:t>Cần đưa khách hàng tiếp cận với các sản phầm của người cho thuê khi đăng lên web một cách dễ dàng hơn.</w:t>
+      </w:r>
+    </w:p>
+    <w:p>
+      <w:pPr>
+        <w:pStyle w:val="NormalWeb"/>
+        <w:numPr>
+          <w:ilvl w:val="0"/>
+          <w:numId w:val="3"/>
+        </w:numPr>
+        <w:rPr>
+          <w:color w:val="000000"/>
+          <w:sz w:val="27"/>
+          <w:szCs w:val="27"/>
+        </w:rPr>
+      </w:pPr>
+      <w:r>
+        <w:rPr>
+          <w:color w:val="000000"/>
+          <w:sz w:val="27"/>
+          <w:szCs w:val="27"/>
+        </w:rPr>
+        <w:t>Cần cập nhật các giá phòng, tiện ích,… của người cho thuê cho khách hàng một cách nhanh nhất.</w:t>
+      </w:r>
+    </w:p>
+    <w:p>
+      <w:pPr>
+        <w:rPr>
+          <w:b/>
+        </w:rPr>
+      </w:pPr>
+      <w:r>
+        <w:rPr>
+          <w:b/>
+        </w:rPr>
+        <w:t>Mục tiêu thiết kế</w:t>
+      </w:r>
+    </w:p>
+    <w:p>
+      <w:r>
+        <w:t xml:space="preserve">Cần giải quyết được các vấn đề nêu trên. Đồng thời tạo ra một website thân thiện, dễ dùng cho mọi đối tượng người dùng. Hơn nữa, phải đáp ứng được tính thống nhất, tính biểu tượng, tính thảo luận giúp </w:t>
+      </w:r>
+      <w:r>
+        <w:t>cho phép sản phẩm giao tiếp với người dùng một cách đơn giản và dễ hiểu nhất.</w:t>
+      </w:r>
+      <w:r>
+        <w:t xml:space="preserve"> </w:t>
+      </w:r>
       <w:bookmarkStart w:id="0" w:name="_GoBack"/>
       <w:bookmarkEnd w:id="0"/>
     </w:p>
@@ -14,6 +264,334 @@
     </w:sectPr>
   </w:body>
 </w:document>
+</file>
+
+<file path=word/numbering.xml><?xml version="1.0" encoding="utf-8"?>
+<w:numbering xmlns:wpc="http://schemas.microsoft.com/office/word/2010/wordprocessingCanvas" xmlns:cx="http://schemas.microsoft.com/office/drawing/2014/chartex" xmlns:cx1="http://schemas.microsoft.com/office/drawing/2015/9/8/chartex" xmlns:cx2="http://schemas.microsoft.com/office/drawing/2015/10/21/chartex" xmlns:cx3="http://schemas.microsoft.com/office/drawing/2016/5/9/chartex" xmlns:cx4="http://schemas.microsoft.com/office/drawing/2016/5/10/chartex" xmlns:cx5="http://schemas.microsoft.com/office/drawing/2016/5/11/chartex" xmlns:cx6="http://schemas.microsoft.com/office/drawing/2016/5/12/chartex" xmlns:cx7="http://schemas.microsoft.com/office/drawing/2016/5/13/chartex" xmlns:cx8="http://schemas.microsoft.com/office/drawing/2016/5/14/chartex" xmlns:mc="http://schemas.openxmlformats.org/markup-compatibility/2006" xmlns:aink="http://schemas.microsoft.com/office/drawing/2016/ink" xmlns:am3d="http://schemas.microsoft.com/office/drawing/2017/model3d" xmlns:o="urn:schemas-microsoft-com:office:office" xmlns:r="http://schemas.openxmlformats.org/officeDocument/2006/relationships" xmlns:m="http://schemas.openxmlformats.org/officeDocument/2006/math" xmlns:v="urn:schemas-microsoft-com:vml" xmlns:wp14="http://schemas.microsoft.com/office/word/2010/wordprocessingDrawing" xmlns:wp="http://schemas.openxmlformats.org/drawingml/2006/wordprocessingDrawing" xmlns:w10="urn:schemas-microsoft-com:office:word" xmlns:w="http://schemas.openxmlformats.org/wordprocessingml/2006/main" xmlns:w14="http://schemas.microsoft.com/office/word/2010/wordml" xmlns:w15="http://schemas.microsoft.com/office/word/2012/wordml" xmlns:w16cid="http://schemas.microsoft.com/office/word/2016/wordml/cid" xmlns:w16se="http://schemas.microsoft.com/office/word/2015/wordml/symex" xmlns:wpg="http://schemas.microsoft.com/office/word/2010/wordprocessingGroup" xmlns:wpi="http://schemas.microsoft.com/office/word/2010/wordprocessingInk" xmlns:wne="http://schemas.microsoft.com/office/word/2006/wordml" xmlns:wps="http://schemas.microsoft.com/office/word/2010/wordprocessingShape" mc:Ignorable="w14 w15 w16se w16cid wp14">
+  <w:abstractNum w:abstractNumId="0" w15:restartNumberingAfterBreak="0">
+    <w:nsid w:val="18147127"/>
+    <w:multiLevelType w:val="hybridMultilevel"/>
+    <w:tmpl w:val="773809E6"/>
+    <w:lvl w:ilvl="0" w:tplc="04090001">
+      <w:start w:val="1"/>
+      <w:numFmt w:val="bullet"/>
+      <w:lvlText w:val=""/>
+      <w:lvlJc w:val="left"/>
+      <w:pPr>
+        <w:ind w:left="720" w:hanging="360"/>
+      </w:pPr>
+      <w:rPr>
+        <w:rFonts w:ascii="Symbol" w:hAnsi="Symbol" w:hint="default"/>
+      </w:rPr>
+    </w:lvl>
+    <w:lvl w:ilvl="1" w:tplc="04090003" w:tentative="1">
+      <w:start w:val="1"/>
+      <w:numFmt w:val="bullet"/>
+      <w:lvlText w:val="o"/>
+      <w:lvlJc w:val="left"/>
+      <w:pPr>
+        <w:ind w:left="1440" w:hanging="360"/>
+      </w:pPr>
+      <w:rPr>
+        <w:rFonts w:ascii="Courier New" w:hAnsi="Courier New" w:cs="Courier New" w:hint="default"/>
+      </w:rPr>
+    </w:lvl>
+    <w:lvl w:ilvl="2" w:tplc="04090005" w:tentative="1">
+      <w:start w:val="1"/>
+      <w:numFmt w:val="bullet"/>
+      <w:lvlText w:val=""/>
+      <w:lvlJc w:val="left"/>
+      <w:pPr>
+        <w:ind w:left="2160" w:hanging="360"/>
+      </w:pPr>
+      <w:rPr>
+        <w:rFonts w:ascii="Wingdings" w:hAnsi="Wingdings" w:hint="default"/>
+      </w:rPr>
+    </w:lvl>
+    <w:lvl w:ilvl="3" w:tplc="04090001" w:tentative="1">
+      <w:start w:val="1"/>
+      <w:numFmt w:val="bullet"/>
+      <w:lvlText w:val=""/>
+      <w:lvlJc w:val="left"/>
+      <w:pPr>
+        <w:ind w:left="2880" w:hanging="360"/>
+      </w:pPr>
+      <w:rPr>
+        <w:rFonts w:ascii="Symbol" w:hAnsi="Symbol" w:hint="default"/>
+      </w:rPr>
+    </w:lvl>
+    <w:lvl w:ilvl="4" w:tplc="04090003" w:tentative="1">
+      <w:start w:val="1"/>
+      <w:numFmt w:val="bullet"/>
+      <w:lvlText w:val="o"/>
+      <w:lvlJc w:val="left"/>
+      <w:pPr>
+        <w:ind w:left="3600" w:hanging="360"/>
+      </w:pPr>
+      <w:rPr>
+        <w:rFonts w:ascii="Courier New" w:hAnsi="Courier New" w:cs="Courier New" w:hint="default"/>
+      </w:rPr>
+    </w:lvl>
+    <w:lvl w:ilvl="5" w:tplc="04090005" w:tentative="1">
+      <w:start w:val="1"/>
+      <w:numFmt w:val="bullet"/>
+      <w:lvlText w:val=""/>
+      <w:lvlJc w:val="left"/>
+      <w:pPr>
+        <w:ind w:left="4320" w:hanging="360"/>
+      </w:pPr>
+      <w:rPr>
+        <w:rFonts w:ascii="Wingdings" w:hAnsi="Wingdings" w:hint="default"/>
+      </w:rPr>
+    </w:lvl>
+    <w:lvl w:ilvl="6" w:tplc="04090001" w:tentative="1">
+      <w:start w:val="1"/>
+      <w:numFmt w:val="bullet"/>
+      <w:lvlText w:val=""/>
+      <w:lvlJc w:val="left"/>
+      <w:pPr>
+        <w:ind w:left="5040" w:hanging="360"/>
+      </w:pPr>
+      <w:rPr>
+        <w:rFonts w:ascii="Symbol" w:hAnsi="Symbol" w:hint="default"/>
+      </w:rPr>
+    </w:lvl>
+    <w:lvl w:ilvl="7" w:tplc="04090003" w:tentative="1">
+      <w:start w:val="1"/>
+      <w:numFmt w:val="bullet"/>
+      <w:lvlText w:val="o"/>
+      <w:lvlJc w:val="left"/>
+      <w:pPr>
+        <w:ind w:left="5760" w:hanging="360"/>
+      </w:pPr>
+      <w:rPr>
+        <w:rFonts w:ascii="Courier New" w:hAnsi="Courier New" w:cs="Courier New" w:hint="default"/>
+      </w:rPr>
+    </w:lvl>
+    <w:lvl w:ilvl="8" w:tplc="04090005" w:tentative="1">
+      <w:start w:val="1"/>
+      <w:numFmt w:val="bullet"/>
+      <w:lvlText w:val=""/>
+      <w:lvlJc w:val="left"/>
+      <w:pPr>
+        <w:ind w:left="6480" w:hanging="360"/>
+      </w:pPr>
+      <w:rPr>
+        <w:rFonts w:ascii="Wingdings" w:hAnsi="Wingdings" w:hint="default"/>
+      </w:rPr>
+    </w:lvl>
+  </w:abstractNum>
+  <w:abstractNum w:abstractNumId="1" w15:restartNumberingAfterBreak="0">
+    <w:nsid w:val="23C1622E"/>
+    <w:multiLevelType w:val="hybridMultilevel"/>
+    <w:tmpl w:val="7F42A0CA"/>
+    <w:lvl w:ilvl="0" w:tplc="5F2EC12E">
+      <w:numFmt w:val="bullet"/>
+      <w:lvlText w:val=""/>
+      <w:lvlJc w:val="left"/>
+      <w:pPr>
+        <w:ind w:left="720" w:hanging="360"/>
+      </w:pPr>
+      <w:rPr>
+        <w:rFonts w:ascii="Wingdings" w:eastAsiaTheme="minorHAnsi" w:hAnsi="Wingdings" w:cs="Times New Roman" w:hint="default"/>
+      </w:rPr>
+    </w:lvl>
+    <w:lvl w:ilvl="1" w:tplc="04090003" w:tentative="1">
+      <w:start w:val="1"/>
+      <w:numFmt w:val="bullet"/>
+      <w:lvlText w:val="o"/>
+      <w:lvlJc w:val="left"/>
+      <w:pPr>
+        <w:ind w:left="1440" w:hanging="360"/>
+      </w:pPr>
+      <w:rPr>
+        <w:rFonts w:ascii="Courier New" w:hAnsi="Courier New" w:cs="Courier New" w:hint="default"/>
+      </w:rPr>
+    </w:lvl>
+    <w:lvl w:ilvl="2" w:tplc="04090005" w:tentative="1">
+      <w:start w:val="1"/>
+      <w:numFmt w:val="bullet"/>
+      <w:lvlText w:val=""/>
+      <w:lvlJc w:val="left"/>
+      <w:pPr>
+        <w:ind w:left="2160" w:hanging="360"/>
+      </w:pPr>
+      <w:rPr>
+        <w:rFonts w:ascii="Wingdings" w:hAnsi="Wingdings" w:hint="default"/>
+      </w:rPr>
+    </w:lvl>
+    <w:lvl w:ilvl="3" w:tplc="04090001" w:tentative="1">
+      <w:start w:val="1"/>
+      <w:numFmt w:val="bullet"/>
+      <w:lvlText w:val=""/>
+      <w:lvlJc w:val="left"/>
+      <w:pPr>
+        <w:ind w:left="2880" w:hanging="360"/>
+      </w:pPr>
+      <w:rPr>
+        <w:rFonts w:ascii="Symbol" w:hAnsi="Symbol" w:hint="default"/>
+      </w:rPr>
+    </w:lvl>
+    <w:lvl w:ilvl="4" w:tplc="04090003" w:tentative="1">
+      <w:start w:val="1"/>
+      <w:numFmt w:val="bullet"/>
+      <w:lvlText w:val="o"/>
+      <w:lvlJc w:val="left"/>
+      <w:pPr>
+        <w:ind w:left="3600" w:hanging="360"/>
+      </w:pPr>
+      <w:rPr>
+        <w:rFonts w:ascii="Courier New" w:hAnsi="Courier New" w:cs="Courier New" w:hint="default"/>
+      </w:rPr>
+    </w:lvl>
+    <w:lvl w:ilvl="5" w:tplc="04090005" w:tentative="1">
+      <w:start w:val="1"/>
+      <w:numFmt w:val="bullet"/>
+      <w:lvlText w:val=""/>
+      <w:lvlJc w:val="left"/>
+      <w:pPr>
+        <w:ind w:left="4320" w:hanging="360"/>
+      </w:pPr>
+      <w:rPr>
+        <w:rFonts w:ascii="Wingdings" w:hAnsi="Wingdings" w:hint="default"/>
+      </w:rPr>
+    </w:lvl>
+    <w:lvl w:ilvl="6" w:tplc="04090001" w:tentative="1">
+      <w:start w:val="1"/>
+      <w:numFmt w:val="bullet"/>
+      <w:lvlText w:val=""/>
+      <w:lvlJc w:val="left"/>
+      <w:pPr>
+        <w:ind w:left="5040" w:hanging="360"/>
+      </w:pPr>
+      <w:rPr>
+        <w:rFonts w:ascii="Symbol" w:hAnsi="Symbol" w:hint="default"/>
+      </w:rPr>
+    </w:lvl>
+    <w:lvl w:ilvl="7" w:tplc="04090003" w:tentative="1">
+      <w:start w:val="1"/>
+      <w:numFmt w:val="bullet"/>
+      <w:lvlText w:val="o"/>
+      <w:lvlJc w:val="left"/>
+      <w:pPr>
+        <w:ind w:left="5760" w:hanging="360"/>
+      </w:pPr>
+      <w:rPr>
+        <w:rFonts w:ascii="Courier New" w:hAnsi="Courier New" w:cs="Courier New" w:hint="default"/>
+      </w:rPr>
+    </w:lvl>
+    <w:lvl w:ilvl="8" w:tplc="04090005" w:tentative="1">
+      <w:start w:val="1"/>
+      <w:numFmt w:val="bullet"/>
+      <w:lvlText w:val=""/>
+      <w:lvlJc w:val="left"/>
+      <w:pPr>
+        <w:ind w:left="6480" w:hanging="360"/>
+      </w:pPr>
+      <w:rPr>
+        <w:rFonts w:ascii="Wingdings" w:hAnsi="Wingdings" w:hint="default"/>
+      </w:rPr>
+    </w:lvl>
+  </w:abstractNum>
+  <w:abstractNum w:abstractNumId="2" w15:restartNumberingAfterBreak="0">
+    <w:nsid w:val="7ACB088B"/>
+    <w:multiLevelType w:val="hybridMultilevel"/>
+    <w:tmpl w:val="AA4C9A8A"/>
+    <w:lvl w:ilvl="0" w:tplc="0409000F">
+      <w:start w:val="1"/>
+      <w:numFmt w:val="decimal"/>
+      <w:lvlText w:val="%1."/>
+      <w:lvlJc w:val="left"/>
+      <w:pPr>
+        <w:ind w:left="720" w:hanging="360"/>
+      </w:pPr>
+      <w:rPr>
+        <w:rFonts w:hint="default"/>
+      </w:rPr>
+    </w:lvl>
+    <w:lvl w:ilvl="1" w:tplc="04090019">
+      <w:start w:val="1"/>
+      <w:numFmt w:val="lowerLetter"/>
+      <w:lvlText w:val="%2."/>
+      <w:lvlJc w:val="left"/>
+      <w:pPr>
+        <w:ind w:left="1440" w:hanging="360"/>
+      </w:pPr>
+    </w:lvl>
+    <w:lvl w:ilvl="2" w:tplc="0409001B" w:tentative="1">
+      <w:start w:val="1"/>
+      <w:numFmt w:val="lowerRoman"/>
+      <w:lvlText w:val="%3."/>
+      <w:lvlJc w:val="right"/>
+      <w:pPr>
+        <w:ind w:left="2160" w:hanging="180"/>
+      </w:pPr>
+    </w:lvl>
+    <w:lvl w:ilvl="3" w:tplc="0409000F" w:tentative="1">
+      <w:start w:val="1"/>
+      <w:numFmt w:val="decimal"/>
+      <w:lvlText w:val="%4."/>
+      <w:lvlJc w:val="left"/>
+      <w:pPr>
+        <w:ind w:left="2880" w:hanging="360"/>
+      </w:pPr>
+    </w:lvl>
+    <w:lvl w:ilvl="4" w:tplc="04090019" w:tentative="1">
+      <w:start w:val="1"/>
+      <w:numFmt w:val="lowerLetter"/>
+      <w:lvlText w:val="%5."/>
+      <w:lvlJc w:val="left"/>
+      <w:pPr>
+        <w:ind w:left="3600" w:hanging="360"/>
+      </w:pPr>
+    </w:lvl>
+    <w:lvl w:ilvl="5" w:tplc="0409001B" w:tentative="1">
+      <w:start w:val="1"/>
+      <w:numFmt w:val="lowerRoman"/>
+      <w:lvlText w:val="%6."/>
+      <w:lvlJc w:val="right"/>
+      <w:pPr>
+        <w:ind w:left="4320" w:hanging="180"/>
+      </w:pPr>
+    </w:lvl>
+    <w:lvl w:ilvl="6" w:tplc="0409000F" w:tentative="1">
+      <w:start w:val="1"/>
+      <w:numFmt w:val="decimal"/>
+      <w:lvlText w:val="%7."/>
+      <w:lvlJc w:val="left"/>
+      <w:pPr>
+        <w:ind w:left="5040" w:hanging="360"/>
+      </w:pPr>
+    </w:lvl>
+    <w:lvl w:ilvl="7" w:tplc="04090019" w:tentative="1">
+      <w:start w:val="1"/>
+      <w:numFmt w:val="lowerLetter"/>
+      <w:lvlText w:val="%8."/>
+      <w:lvlJc w:val="left"/>
+      <w:pPr>
+        <w:ind w:left="5760" w:hanging="360"/>
+      </w:pPr>
+    </w:lvl>
+    <w:lvl w:ilvl="8" w:tplc="0409001B" w:tentative="1">
+      <w:start w:val="1"/>
+      <w:numFmt w:val="lowerRoman"/>
+      <w:lvlText w:val="%9."/>
+      <w:lvlJc w:val="right"/>
+      <w:pPr>
+        <w:ind w:left="6480" w:hanging="180"/>
+      </w:pPr>
+    </w:lvl>
+  </w:abstractNum>
+  <w:num w:numId="1">
+    <w:abstractNumId w:val="1"/>
+  </w:num>
+  <w:num w:numId="2">
+    <w:abstractNumId w:val="2"/>
+  </w:num>
+  <w:num w:numId="3">
+    <w:abstractNumId w:val="0"/>
+  </w:num>
+</w:numbering>
 </file>
 
 <file path=word/styles.xml><?xml version="1.0" encoding="utf-8"?>
@@ -441,6 +1019,33 @@
     <w:semiHidden/>
     <w:unhideWhenUsed/>
   </w:style>
+  <w:style w:type="paragraph" w:styleId="ListParagraph">
+    <w:name w:val="List Paragraph"/>
+    <w:basedOn w:val="Normal"/>
+    <w:uiPriority w:val="34"/>
+    <w:qFormat/>
+    <w:rsid w:val="000746D9"/>
+    <w:pPr>
+      <w:ind w:left="720"/>
+      <w:contextualSpacing/>
+    </w:pPr>
+  </w:style>
+  <w:style w:type="paragraph" w:styleId="NormalWeb">
+    <w:name w:val="Normal (Web)"/>
+    <w:basedOn w:val="Normal"/>
+    <w:uiPriority w:val="99"/>
+    <w:semiHidden/>
+    <w:unhideWhenUsed/>
+    <w:rsid w:val="000746D9"/>
+    <w:pPr>
+      <w:spacing w:before="100" w:beforeAutospacing="1" w:after="100" w:afterAutospacing="1" w:line="240" w:lineRule="auto"/>
+    </w:pPr>
+    <w:rPr>
+      <w:rFonts w:eastAsia="Times New Roman"/>
+      <w:sz w:val="24"/>
+      <w:szCs w:val="24"/>
+    </w:rPr>
+  </w:style>
 </w:styles>
 </file>
 

</xml_diff>